<commit_message>
Unidad 5: Learning Analytics cuestionarios
</commit_message>
<xml_diff>
--- a/FuentesCurso/UD 04 - Learning Analytics aplicado a textos/UD 04.05 - Actividades Entregables.docx
+++ b/FuentesCurso/UD 04 - Learning Analytics aplicado a textos/UD 04.05 - Actividades Entregables.docx
@@ -119,12 +119,12 @@
             <wp:extent cx="3491100" cy="1080000"/>
             <wp:effectExtent b="0" l="0" r="0" t="0"/>
             <wp:wrapSquare wrapText="bothSides" distB="114300" distT="114300" distL="114300" distR="114300"/>
-            <wp:docPr id="3" name="image4.png"/>
+            <wp:docPr id="3" name="image3.png"/>
             <a:graphic>
               <a:graphicData uri="http://schemas.openxmlformats.org/drawingml/2006/picture">
                 <pic:pic>
                   <pic:nvPicPr>
-                    <pic:cNvPr id="0" name="image4.png"/>
+                    <pic:cNvPr id="0" name="image3.png"/>
                     <pic:cNvPicPr preferRelativeResize="0"/>
                   </pic:nvPicPr>
                   <pic:blipFill>
@@ -1517,12 +1517,12 @@
           <wp:inline distB="114300" distT="114300" distL="114300" distR="114300">
             <wp:extent cx="6192210" cy="3263900"/>
             <wp:effectExtent b="0" l="0" r="0" t="0"/>
-            <wp:docPr id="2" name="image1.png"/>
+            <wp:docPr id="2" name="image4.png"/>
             <a:graphic>
               <a:graphicData uri="http://schemas.openxmlformats.org/drawingml/2006/picture">
                 <pic:pic>
                   <pic:nvPicPr>
-                    <pic:cNvPr id="0" name="image1.png"/>
+                    <pic:cNvPr id="0" name="image4.png"/>
                     <pic:cNvPicPr preferRelativeResize="0"/>
                   </pic:nvPicPr>
                   <pic:blipFill>
@@ -1591,6 +1591,17 @@
     </w:p>
     <w:p>
       <w:pPr>
+        <w:rPr/>
+      </w:pPr>
+      <w:r>
+        <w:rPr>
+          <w:rtl w:val="0"/>
+        </w:rPr>
+        <w:t xml:space="preserve">Simplemente, queremos que hagas un análisis similar al de un texto normal (tal como hemos comentado en otros casos de estudio) pero con el mapa conceptual. Puedes incluir en el análisis algún parámetro más como por ejemplo la profundidad del grafo del mapa.</w:t>
+      </w:r>
+    </w:p>
+    <w:p>
+      <w:pPr>
         <w:pStyle w:val="Heading2"/>
         <w:numPr>
           <w:ilvl w:val="1"/>
@@ -1617,7 +1628,7 @@
         <w:rPr>
           <w:rtl w:val="0"/>
         </w:rPr>
-        <w:t xml:space="preserve">Texto de uno dos  párrafos donde se responde a la pregunta.</w:t>
+        <w:t xml:space="preserve">Deberás entregar un texto de uno o dos  párrafos donde se responda a la pregunta.</w:t>
       </w:r>
       <w:r>
         <w:br w:type="page"/>

</xml_diff>